<commit_message>
finish killim introduction and memory mapping
</commit_message>
<xml_diff>
--- a/mypaper.docx
+++ b/mypaper.docx
@@ -400,7 +400,17 @@
         <w:t>brilliant</w:t>
       </w:r>
       <w:r>
-        <w:t xml:space="preserve"> idea for graph processing. In the mode, every single vertex is a little compute unit, which simplifies the process, and every vertex communicate with each other by message.</w:t>
+        <w:t xml:space="preserve"> idea for graph processing. In the mode, </w:t>
+      </w:r>
+      <w:bookmarkStart w:id="4" w:name="OLE_LINK5"/>
+      <w:bookmarkStart w:id="5" w:name="OLE_LINK6"/>
+      <w:r>
+        <w:t>every single vertex is a little compute unit, which simplifies the process, and every vertex communicate with each other by message</w:t>
+      </w:r>
+      <w:bookmarkEnd w:id="4"/>
+      <w:bookmarkEnd w:id="5"/>
+      <w:r>
+        <w:t>.</w:t>
       </w:r>
       <w:r>
         <w:t xml:space="preserve"> Unfortunately, a modern PC could not support a large number of concurrent, </w:t>
@@ -465,7 +475,13 @@
         <w:t xml:space="preserve">rest of the paper is as follows. </w:t>
       </w:r>
       <w:r>
-        <w:t>Section 2 reviews related work. In next section, we adopt the vertex-centric model to fit the ultra-lightweight thread. Section 4 presents the detailed implementation of the engine. Section 5 describes the experiments results. And in section 5, and section 6 summarizes and concludes the paper.</w:t>
+        <w:t>Section 2 reviews related work. In next section, we adopt the vertex-centric model to fit the ultra-lightweight thread</w:t>
+      </w:r>
+      <w:r>
+        <w:t xml:space="preserve"> and show the difference</w:t>
+      </w:r>
+      <w:r>
+        <w:t>. Section 4 presents the detailed implementation of the engine. Section 5 describes the experiments results. And in section 5, and section 6 summarizes and concludes the paper.</w:t>
       </w:r>
     </w:p>
     <w:p>
@@ -605,10 +621,7 @@
         <w:t xml:space="preserve"> </w:t>
       </w:r>
       <w:r>
-        <w:t>Ligra is a lightweight graph processing framework this is specific for shared-memory multicore machine.</w:t>
-      </w:r>
-      <w:r>
-        <w:t xml:space="preserve"> </w:t>
+        <w:t xml:space="preserve">Ligra is a lightweight graph processing framework this is specific for shared-memory multicore machine. </w:t>
       </w:r>
       <w:r>
         <w:t>Grap</w:t>
@@ -639,14 +652,316 @@
         <w:t>Overview</w:t>
       </w:r>
     </w:p>
-    <w:p>
-      <w:pPr>
+    <w:p/>
+    <w:p>
+      <w:r>
+        <w:t xml:space="preserve">In this section, </w:t>
+      </w:r>
+      <w:r>
         <w:rPr>
           <w:rFonts w:hint="eastAsia"/>
         </w:rPr>
+        <w:t xml:space="preserve">we now briefly introduce our computation model and </w:t>
+      </w:r>
+      <w:r>
+        <w:t>an overview of the framework.</w:t>
+      </w:r>
+    </w:p>
+    <w:p>
+      <w:pPr>
+        <w:pStyle w:val="a3"/>
       </w:pPr>
-      <w:bookmarkStart w:id="4" w:name="_GoBack"/>
-      <w:bookmarkEnd w:id="4"/>
+      <w:r>
+        <w:rPr>
+          <w:rFonts w:hint="eastAsia"/>
+        </w:rPr>
+        <w:t>Actor of Kilim</w:t>
+      </w:r>
+    </w:p>
+    <w:p>
+      <w:r>
+        <w:t>While manufacturing technology improves, reducing the size of individual gates, physical limits of semiconductor-based microelectronics have become a major design concern.</w:t>
+      </w:r>
+      <w:r>
+        <w:t xml:space="preserve"> </w:t>
+      </w:r>
+      <w:r>
+        <w:t>A combination of increased available space (due to refined manufacturing processes) and the demand for increased thread level parallelism</w:t>
+      </w:r>
+      <w:r>
+        <w:t xml:space="preserve"> (</w:t>
+      </w:r>
+      <w:r>
+        <w:t>TLP</w:t>
+      </w:r>
+      <w:r>
+        <w:t>)</w:t>
+      </w:r>
+      <w:r>
+        <w:t xml:space="preserve"> led to the development of multi-core CPUs.</w:t>
+      </w:r>
+      <w:r>
+        <w:t xml:space="preserve"> Since the </w:t>
+      </w:r>
+      <w:r>
+        <w:rPr>
+          <w:rFonts w:hint="eastAsia"/>
+        </w:rPr>
+        <w:t xml:space="preserve">multi-core has already become the main architecture of </w:t>
+      </w:r>
+      <w:r>
+        <w:t>the modern PC, in theory, the modern PC should have a powerful computional ability.</w:t>
+      </w:r>
+      <w:r>
+        <w:t xml:space="preserve"> However, the </w:t>
+      </w:r>
+      <w:bookmarkStart w:id="6" w:name="OLE_LINK7"/>
+      <w:bookmarkStart w:id="7" w:name="OLE_LINK8"/>
+      <w:r>
+        <w:t>concurrent</w:t>
+      </w:r>
+      <w:r>
+        <w:t xml:space="preserve"> </w:t>
+      </w:r>
+      <w:r>
+        <w:t>computing</w:t>
+      </w:r>
+      <w:bookmarkEnd w:id="6"/>
+      <w:bookmarkEnd w:id="7"/>
+      <w:r>
+        <w:t xml:space="preserve"> is still not </w:t>
+      </w:r>
+      <w:r>
+        <w:t>mature</w:t>
+      </w:r>
+      <w:r>
+        <w:t xml:space="preserve"> which causes </w:t>
+      </w:r>
+      <w:r>
+        <w:t>underutilization</w:t>
+      </w:r>
+      <w:r>
+        <w:t xml:space="preserve"> of the multi-core machines.</w:t>
+      </w:r>
+      <w:r>
+        <w:t xml:space="preserve"> There are </w:t>
+      </w:r>
+      <w:r>
+        <w:t>main two</w:t>
+      </w:r>
+      <w:r>
+        <w:t xml:space="preserve"> ways to implement </w:t>
+      </w:r>
+      <w:r>
+        <w:t>concurrent computing</w:t>
+      </w:r>
+      <w:r>
+        <w:t>, multi-process and</w:t>
+      </w:r>
+      <w:r>
+        <w:t xml:space="preserve"> multi-thread. </w:t>
+      </w:r>
+      <w:r>
+        <w:t>However, in a single machine, the number of process or thread has its limitation which means poor concurrency</w:t>
+      </w:r>
+      <w:r>
+        <w:t xml:space="preserve"> and concurrent with thread invoke locks and synchronous</w:t>
+      </w:r>
+      <w:r>
+        <w:t xml:space="preserve">. In fact, there is another concept called </w:t>
+      </w:r>
+      <w:r>
+        <w:t>actor</w:t>
+      </w:r>
+      <w:r>
+        <w:t xml:space="preserve">. </w:t>
+      </w:r>
+      <w:r>
+        <w:t xml:space="preserve">The actor model is a different way of modeling concurrent processes. Rather than threads interacting via shared memory with locks, the actor model leverages "actors" that pass asynchronous messages using mailboxes. A mailbox, in this case, is just like one in real life — messages can be stored and retrieved for processing by other actors. Rather than sharing variables in memory, the mailbox effectively separates distinct processes from each other. Actors act as separate and distinct entities that don't share memory for communication. In fact, actors can only communicate via mailboxes. There are no locks and synchronized blocks in the actor model, so the issues that arise from them — like deadlocks and the nefarious lost-update problem — aren't a problem. What's more, actors are intended to work concurrently and not in some sequenced manner. As such, actors are much safer (locks and synchronization aren't necessary) and the actor model itself handles coordination issues. In </w:t>
+      </w:r>
+      <w:r>
+        <w:lastRenderedPageBreak/>
+        <w:t>essence, the actor model makes concurrent programming easier.</w:t>
+      </w:r>
+    </w:p>
+    <w:p>
+      <w:pPr>
+        <w:ind w:firstLine="420"/>
+      </w:pPr>
+      <w:r>
+        <w:t>The basic programming model of languages, like Java, is thread based and while multithreaded applications aren’t terribly hard to write, there are challenges to writing them correctly. What’s difficult about concurrent programming is thinking in terms of concurrency with threads. Alternate concurrency models have arisen along these lines — one that is particularly interesting, and gaining mindshare in the Java community, is the actor model. The actor model facilitates concurrent programming by allowing a safer mechanism for message-passing between processes (or actors). Implementations of this model vary between languages and frameworks. Luckily, there are a number of choices for leveraging this model on the Java platform.</w:t>
+      </w:r>
+      <w:r>
+        <w:t xml:space="preserve"> </w:t>
+      </w:r>
+      <w:r>
+        <w:t>Kilim is a library written in Java that embodies the actor model. In Kilim, "actors" are represented by Kilim's Task type.</w:t>
+      </w:r>
+      <w:r>
+        <w:t xml:space="preserve"> Tasks are lightweight threads and </w:t>
+      </w:r>
+      <w:r>
+        <w:t>they communicate with other Tasks via Kilim's Mailbox type.</w:t>
+      </w:r>
+      <w:r>
+        <w:t xml:space="preserve"> Mailboxes can accept "messages" of any type. Tasks can send String messages or even custom message types — it's entirely up to you. Everything is tied together in Kilim via method signatures; if you need to do something concurrently, you specify the behavior in a method by augmenting its signature to throw Pausable. Thus, creating concurrent classes in Kilim is as easy as implementing Runnable or extending Thread in Java. Lastly, Kilim's magic is enabled by a post process, called a weaver, which alters the bytecode of classes. Methods containing the Pausable throws clause are processed at runtime by a scheduler, which is part of the Kilim library. The scheduler manipulates a limited number of Kernel threads. It is able to leverage this pool for a higher number of lightweight threads, which can context-switch and start up quite fast. Each thread's stack is automatically managed.</w:t>
+      </w:r>
+      <w:r>
+        <w:t xml:space="preserve"> </w:t>
+      </w:r>
+      <w:r>
+        <w:t xml:space="preserve">The actor model (and thus Kilim) makes it easier and safer to write asynchronous-acting objects that depend on similar objects. </w:t>
+      </w:r>
+    </w:p>
+    <w:p>
+      <w:pPr>
+        <w:pStyle w:val="a3"/>
+      </w:pPr>
+      <w:r>
+        <w:t>Memory Mapping</w:t>
+      </w:r>
+    </w:p>
+    <w:p>
+      <w:r>
+        <w:t>The primary benefit of memory mapping a file is increasing I/O performance, especially when used on large files.</w:t>
+      </w:r>
+      <w:r>
+        <w:t xml:space="preserve"> </w:t>
+      </w:r>
+      <w:r>
+        <w:t xml:space="preserve">Memory-mapping is a mechanism that maps a portion of a file, or an entire file, on disk to a range of addresses within an application's address space. The application can then access files on disk in the same way it accesses dynamic memory. </w:t>
+      </w:r>
+      <w:r>
+        <w:t>Accessing memory mapped files is faster than using direct read and write operations for two reasons. Firstly, a system call is orders of magnitude slower than a simple change to a program's local memory. Secondly, in most operating systems the memory region mapped actually is the kernel's page cache (file cache), meaning that no copies need to be created in user space.</w:t>
+      </w:r>
+      <w:r>
+        <w:t xml:space="preserve"> </w:t>
+      </w:r>
+    </w:p>
+    <w:p>
+      <w:pPr>
+        <w:ind w:firstLine="420"/>
+      </w:pPr>
+      <w:r>
+        <w:t>The principal benefits of memory</w:t>
+      </w:r>
+      <w:r>
+        <w:t xml:space="preserve"> </w:t>
+      </w:r>
+      <w:r>
+        <w:t>mapping are efficiency, faster file access, the ability to share memory between applications, and more efficient coding.</w:t>
+      </w:r>
+      <w:r>
+        <w:t xml:space="preserve"> Another benefits of memory mapping is </w:t>
+      </w:r>
+      <w:r>
+        <w:t>we can access the data like an array.</w:t>
+      </w:r>
+      <w:r>
+        <w:t xml:space="preserve"> M</w:t>
+      </w:r>
+      <w:r>
+        <w:t>apping a file into memory allows access to data in the file as if that data had been read into an array in the application's address space.</w:t>
+      </w:r>
+      <w:r>
+        <w:t xml:space="preserve"> </w:t>
+      </w:r>
+    </w:p>
+    <w:p>
+      <w:r>
+        <w:tab/>
+        <w:t>For</w:t>
+      </w:r>
+      <w:r>
+        <w:rPr>
+          <w:rFonts w:hint="eastAsia"/>
+        </w:rPr>
+        <w:t xml:space="preserve"> </w:t>
+      </w:r>
+      <w:r>
+        <w:t>64-bit operating system,</w:t>
+      </w:r>
+      <w:bookmarkStart w:id="8" w:name="_GoBack"/>
+      <w:bookmarkEnd w:id="8"/>
+    </w:p>
+    <w:p>
+      <w:pPr>
+        <w:pStyle w:val="a3"/>
+      </w:pPr>
+      <w:r>
+        <w:rPr>
+          <w:rFonts w:hint="eastAsia"/>
+        </w:rPr>
+        <w:t>Model of Computation</w:t>
+      </w:r>
+      <w:r>
+        <w:t xml:space="preserve"> with Actor/Coroutine/Kilim</w:t>
+      </w:r>
+    </w:p>
+    <w:p>
+      <w:r>
+        <w:rPr>
+          <w:rFonts w:hint="eastAsia"/>
+        </w:rPr>
+        <w:t>The vertex-centric programming model introduced by Pregel is based on</w:t>
+      </w:r>
+      <w:r>
+        <w:t xml:space="preserve"> the</w:t>
+      </w:r>
+      <w:r>
+        <w:rPr>
+          <w:rFonts w:hint="eastAsia"/>
+        </w:rPr>
+        <w:t xml:space="preserve"> Bulk</w:t>
+      </w:r>
+      <w:r>
+        <w:t xml:space="preserve"> Synchronous Parallel (BSP) computation model. As mentioned above, BSP consists of a </w:t>
+      </w:r>
+      <w:r>
+        <w:rPr>
+          <w:rFonts w:hint="eastAsia"/>
+        </w:rPr>
+        <w:t>sequence</w:t>
+      </w:r>
+      <w:r>
+        <w:t xml:space="preserve"> </w:t>
+      </w:r>
+      <w:r>
+        <w:t>of super-steps and a barrier is imposed between two super-steps. Within super-step, all vertices kernel</w:t>
+      </w:r>
+      <w:r>
+        <w:t>s</w:t>
+      </w:r>
+      <w:r>
+        <w:t xml:space="preserve"> run </w:t>
+      </w:r>
+      <w:r>
+        <w:lastRenderedPageBreak/>
+        <w:t>simultaneously. Receiving messages from the last super-step, invoking the user defined computing method, updating the value of the vertices and sending messages to the next super-step.</w:t>
+      </w:r>
+      <w:r>
+        <w:t xml:space="preserve"> In fact, every vertex kernel cannot execute simultaneously because of the size of memory and the number of cores of the CPU. Here we present our simplified computation model with actors</w:t>
+      </w:r>
+      <w:r>
+        <w:t xml:space="preserve"> that </w:t>
+      </w:r>
+      <w:r>
+        <w:t>drawn from Vertex-centric model</w:t>
+      </w:r>
+      <w:r>
+        <w:t xml:space="preserve">: </w:t>
+      </w:r>
+      <w:r>
+        <w:t>vertices are the data carriers and the actors are the computational unit.</w:t>
+      </w:r>
+      <w:r>
+        <w:t xml:space="preserve"> All the message communication between vertices implements by actors. What we could do is improve the degree of the concurrency with actors and appoint the vertices to the actors. </w:t>
+      </w:r>
+    </w:p>
+    <w:p>
+      <w:r>
+        <w:tab/>
+      </w:r>
     </w:p>
     <w:sectPr>
       <w:pgSz w:w="11906" w:h="16838"/>
@@ -1414,4 +1729,16 @@
     </a:ext>
   </a:extLst>
 </a:theme>
+</file>
+
+<file path=customXml/item1.xml><?xml version="1.0" encoding="utf-8"?>
+<b:Sources xmlns:b="http://schemas.openxmlformats.org/officeDocument/2006/bibliography" xmlns="http://schemas.openxmlformats.org/officeDocument/2006/bibliography" SelectedStyle="\APASixthEditionOfficeOnline.xsl" StyleName="APA" Version="6"/>
+</file>
+
+<file path=customXml/itemProps1.xml><?xml version="1.0" encoding="utf-8"?>
+<ds:datastoreItem xmlns:ds="http://schemas.openxmlformats.org/officeDocument/2006/customXml" ds:itemID="{4CAC7CC0-3ABC-4ECC-85FC-8D68C05FE09C}">
+  <ds:schemaRefs>
+    <ds:schemaRef ds:uri="http://schemas.openxmlformats.org/officeDocument/2006/bibliography"/>
+  </ds:schemaRefs>
+</ds:datastoreItem>
 </file>
</xml_diff>